<commit_message>
made pdf of hw1
</commit_message>
<xml_diff>
--- a/HW1/HW1.docx
+++ b/HW1/HW1.docx
@@ -384,7 +384,10 @@
         <w:t xml:space="preserve"> </w:t>
       </w:r>
     </w:p>
-    <w:p/>
+    <w:p>
+      <w:bookmarkStart w:id="0" w:name="_GoBack"/>
+      <w:bookmarkEnd w:id="0"/>
+    </w:p>
     <w:p>
       <w:pPr>
         <w:rPr>
@@ -663,8 +666,6 @@
           </wp:inline>
         </w:drawing>
       </w:r>
-      <w:bookmarkStart w:id="0" w:name="_GoBack"/>
-      <w:bookmarkEnd w:id="0"/>
     </w:p>
     <w:sectPr>
       <w:headerReference w:type="default" r:id="rId8"/>

</xml_diff>